<commit_message>
201117 - 내용 추가
</commit_message>
<xml_diff>
--- a/임시 기획.docx
+++ b/임시 기획.docx
@@ -65,7 +65,6 @@
           <w:szCs w:val="28"/>
         </w:rPr>
       </w:pPr>
-      <w:proofErr w:type="gramStart"/>
       <w:r>
         <w:rPr>
           <w:rFonts w:hint="eastAsia"/>
@@ -79,444 +78,1472 @@
           <w:sz w:val="28"/>
           <w:szCs w:val="28"/>
         </w:rPr>
-        <w:t>/</w:t>
-      </w:r>
-      <w:proofErr w:type="gramEnd"/>
-      <w:r>
-        <w:rPr>
+        <w:t xml:space="preserve">/ </w:t>
+      </w:r>
+      <w:r>
+        <w:rPr>
+          <w:rFonts w:hint="eastAsia"/>
           <w:sz w:val="28"/>
           <w:szCs w:val="28"/>
         </w:rPr>
+        <w:t>능력</w:t>
+      </w:r>
+    </w:p>
+    <w:p>
+      <w:pPr>
+        <w:pStyle w:val="a3"/>
+        <w:numPr>
+          <w:ilvl w:val="2"/>
+          <w:numId w:val="1"/>
+        </w:numPr>
+        <w:ind w:leftChars="0"/>
+        <w:rPr>
+          <w:szCs w:val="20"/>
+        </w:rPr>
+      </w:pPr>
+      <w:r>
+        <w:rPr>
+          <w:rFonts w:hint="eastAsia"/>
+          <w:szCs w:val="20"/>
+        </w:rPr>
+        <w:t>무기</w:t>
+      </w:r>
+    </w:p>
+    <w:p>
+      <w:pPr>
+        <w:pStyle w:val="a3"/>
+        <w:numPr>
+          <w:ilvl w:val="3"/>
+          <w:numId w:val="1"/>
+        </w:numPr>
+        <w:ind w:leftChars="0"/>
+        <w:rPr>
+          <w:szCs w:val="20"/>
+        </w:rPr>
+      </w:pPr>
+      <w:r>
+        <w:rPr>
+          <w:rFonts w:hint="eastAsia"/>
+          <w:szCs w:val="20"/>
+        </w:rPr>
+        <w:t xml:space="preserve">총기 </w:t>
+      </w:r>
+      <w:r>
+        <w:rPr>
+          <w:szCs w:val="20"/>
+        </w:rPr>
+        <w:t xml:space="preserve">/ </w:t>
+      </w:r>
+      <w:r>
+        <w:rPr>
+          <w:rFonts w:hint="eastAsia"/>
+          <w:szCs w:val="20"/>
+        </w:rPr>
+        <w:t>원거리 무기</w:t>
+      </w:r>
+    </w:p>
+    <w:p>
+      <w:pPr>
+        <w:pStyle w:val="a3"/>
+        <w:numPr>
+          <w:ilvl w:val="4"/>
+          <w:numId w:val="1"/>
+        </w:numPr>
+        <w:ind w:leftChars="0"/>
+        <w:rPr>
+          <w:szCs w:val="20"/>
+        </w:rPr>
+      </w:pPr>
+      <w:r>
+        <w:rPr>
+          <w:rFonts w:hint="eastAsia"/>
+          <w:szCs w:val="20"/>
+        </w:rPr>
+        <w:t>무기 타입 분류</w:t>
+      </w:r>
+    </w:p>
+    <w:p>
+      <w:pPr>
+        <w:pStyle w:val="a3"/>
+        <w:numPr>
+          <w:ilvl w:val="5"/>
+          <w:numId w:val="1"/>
+        </w:numPr>
+        <w:ind w:leftChars="0"/>
+        <w:rPr>
+          <w:szCs w:val="20"/>
+        </w:rPr>
+      </w:pPr>
+      <w:r>
+        <w:rPr>
+          <w:rFonts w:hint="eastAsia"/>
+          <w:szCs w:val="20"/>
+        </w:rPr>
+        <w:t>저격형</w:t>
+      </w:r>
+    </w:p>
+    <w:p>
+      <w:pPr>
+        <w:pStyle w:val="a3"/>
+        <w:numPr>
+          <w:ilvl w:val="6"/>
+          <w:numId w:val="1"/>
+        </w:numPr>
+        <w:ind w:leftChars="0"/>
+        <w:rPr>
+          <w:szCs w:val="20"/>
+        </w:rPr>
+      </w:pPr>
+      <w:r>
+        <w:rPr>
+          <w:rFonts w:hint="eastAsia"/>
+          <w:szCs w:val="20"/>
+        </w:rPr>
+        <w:t>탄 효율 높음</w:t>
+      </w:r>
+    </w:p>
+    <w:p>
+      <w:pPr>
+        <w:pStyle w:val="a3"/>
+        <w:numPr>
+          <w:ilvl w:val="6"/>
+          <w:numId w:val="1"/>
+        </w:numPr>
+        <w:ind w:leftChars="0"/>
+        <w:rPr>
+          <w:szCs w:val="20"/>
+        </w:rPr>
+      </w:pPr>
+      <w:r>
+        <w:rPr>
+          <w:rFonts w:hint="eastAsia"/>
+          <w:szCs w:val="20"/>
+        </w:rPr>
+        <w:t>타 종류보다 D</w:t>
+      </w:r>
+      <w:r>
+        <w:rPr>
+          <w:szCs w:val="20"/>
+        </w:rPr>
+        <w:t>PS</w:t>
+      </w:r>
+      <w:r>
+        <w:rPr>
+          <w:rFonts w:hint="eastAsia"/>
+          <w:szCs w:val="20"/>
+        </w:rPr>
+        <w:t>적으</w:t>
+      </w:r>
+      <w:r>
+        <w:rPr>
+          <w:rFonts w:hint="eastAsia"/>
+          <w:szCs w:val="20"/>
+        </w:rPr>
+        <w:t>로는</w:t>
+      </w:r>
+      <w:r>
+        <w:rPr>
+          <w:rFonts w:hint="eastAsia"/>
+          <w:szCs w:val="20"/>
+        </w:rPr>
+        <w:t xml:space="preserve"> 손해</w:t>
+      </w:r>
+    </w:p>
+    <w:p>
+      <w:pPr>
+        <w:pStyle w:val="a3"/>
+        <w:numPr>
+          <w:ilvl w:val="6"/>
+          <w:numId w:val="1"/>
+        </w:numPr>
+        <w:ind w:leftChars="0"/>
+        <w:rPr>
+          <w:szCs w:val="20"/>
+        </w:rPr>
+      </w:pPr>
+      <w:r>
+        <w:rPr>
+          <w:rFonts w:hint="eastAsia"/>
+          <w:szCs w:val="20"/>
+        </w:rPr>
+        <w:t xml:space="preserve">고 배율 </w:t>
+      </w:r>
+      <w:proofErr w:type="spellStart"/>
+      <w:r>
+        <w:rPr>
+          <w:rFonts w:hint="eastAsia"/>
+          <w:szCs w:val="20"/>
+        </w:rPr>
+        <w:t>옵틱이</w:t>
+      </w:r>
+      <w:proofErr w:type="spellEnd"/>
+      <w:r>
+        <w:rPr>
+          <w:rFonts w:hint="eastAsia"/>
+          <w:szCs w:val="20"/>
+        </w:rPr>
+        <w:t xml:space="preserve"> 기본 사양</w:t>
+      </w:r>
+    </w:p>
+    <w:p>
+      <w:pPr>
+        <w:pStyle w:val="a3"/>
+        <w:numPr>
+          <w:ilvl w:val="5"/>
+          <w:numId w:val="1"/>
+        </w:numPr>
+        <w:ind w:leftChars="0"/>
+        <w:rPr>
+          <w:szCs w:val="20"/>
+        </w:rPr>
+      </w:pPr>
+      <w:r>
+        <w:rPr>
+          <w:rFonts w:hint="eastAsia"/>
+          <w:szCs w:val="20"/>
+        </w:rPr>
+        <w:t>밸런스형</w:t>
+      </w:r>
+    </w:p>
+    <w:p>
+      <w:pPr>
+        <w:pStyle w:val="a3"/>
+        <w:numPr>
+          <w:ilvl w:val="6"/>
+          <w:numId w:val="1"/>
+        </w:numPr>
+        <w:ind w:leftChars="0"/>
+        <w:rPr>
+          <w:szCs w:val="20"/>
+        </w:rPr>
+      </w:pPr>
+      <w:r>
+        <w:rPr>
+          <w:rFonts w:hint="eastAsia"/>
+          <w:szCs w:val="20"/>
+        </w:rPr>
+        <w:t>A</w:t>
+      </w:r>
+      <w:r>
+        <w:rPr>
+          <w:szCs w:val="20"/>
+        </w:rPr>
+        <w:t>R</w:t>
+      </w:r>
+      <w:r>
+        <w:rPr>
+          <w:rFonts w:hint="eastAsia"/>
+          <w:szCs w:val="20"/>
+        </w:rPr>
+        <w:t>형</w:t>
+      </w:r>
+      <w:bookmarkStart w:id="0" w:name="_GoBack"/>
+      <w:bookmarkEnd w:id="0"/>
+    </w:p>
+    <w:p>
+      <w:pPr>
+        <w:pStyle w:val="a3"/>
+        <w:numPr>
+          <w:ilvl w:val="5"/>
+          <w:numId w:val="1"/>
+        </w:numPr>
+        <w:ind w:leftChars="0"/>
+        <w:rPr>
+          <w:szCs w:val="20"/>
+        </w:rPr>
+      </w:pPr>
+      <w:r>
+        <w:rPr>
+          <w:rFonts w:hint="eastAsia"/>
+          <w:szCs w:val="20"/>
+        </w:rPr>
+        <w:t>근접형</w:t>
+      </w:r>
+    </w:p>
+    <w:p>
+      <w:pPr>
+        <w:pStyle w:val="a3"/>
+        <w:numPr>
+          <w:ilvl w:val="6"/>
+          <w:numId w:val="1"/>
+        </w:numPr>
+        <w:ind w:leftChars="0"/>
+        <w:rPr>
+          <w:szCs w:val="20"/>
+        </w:rPr>
+      </w:pPr>
+      <w:proofErr w:type="spellStart"/>
+      <w:r>
+        <w:rPr>
+          <w:rFonts w:hint="eastAsia"/>
+          <w:szCs w:val="20"/>
+        </w:rPr>
+        <w:t>샷건형</w:t>
+      </w:r>
+      <w:proofErr w:type="spellEnd"/>
+    </w:p>
+    <w:p>
+      <w:pPr>
+        <w:pStyle w:val="a3"/>
+        <w:numPr>
+          <w:ilvl w:val="6"/>
+          <w:numId w:val="1"/>
+        </w:numPr>
+        <w:ind w:leftChars="0"/>
+        <w:rPr>
+          <w:szCs w:val="20"/>
+        </w:rPr>
+      </w:pPr>
+      <w:r>
+        <w:rPr>
+          <w:rFonts w:hint="eastAsia"/>
+          <w:szCs w:val="20"/>
+        </w:rPr>
+        <w:t>S</w:t>
+      </w:r>
+      <w:r>
+        <w:rPr>
+          <w:szCs w:val="20"/>
+        </w:rPr>
+        <w:t>MG</w:t>
+      </w:r>
+      <w:r>
+        <w:rPr>
+          <w:rFonts w:hint="eastAsia"/>
+          <w:szCs w:val="20"/>
+        </w:rPr>
+        <w:t>형 -</w:t>
+      </w:r>
+      <w:r>
+        <w:rPr>
+          <w:szCs w:val="20"/>
+        </w:rPr>
         <w:t xml:space="preserve"> </w:t>
       </w:r>
       <w:r>
         <w:rPr>
           <w:rFonts w:hint="eastAsia"/>
+          <w:szCs w:val="20"/>
+        </w:rPr>
+        <w:t>반동</w:t>
+      </w:r>
+      <w:r>
+        <w:rPr>
+          <w:szCs w:val="20"/>
+        </w:rPr>
+        <w:t xml:space="preserve"> </w:t>
+      </w:r>
+      <w:r>
+        <w:rPr>
+          <w:rFonts w:hint="eastAsia"/>
+          <w:szCs w:val="20"/>
+        </w:rPr>
+        <w:t>큼,</w:t>
+      </w:r>
+      <w:r>
+        <w:rPr>
+          <w:szCs w:val="20"/>
+        </w:rPr>
+        <w:t xml:space="preserve"> </w:t>
+      </w:r>
+      <w:r>
+        <w:rPr>
+          <w:rFonts w:hint="eastAsia"/>
+          <w:szCs w:val="20"/>
+        </w:rPr>
+        <w:t>화력 강함,</w:t>
+      </w:r>
+      <w:r>
+        <w:rPr>
+          <w:szCs w:val="20"/>
+        </w:rPr>
+        <w:t xml:space="preserve"> </w:t>
+      </w:r>
+      <w:r>
+        <w:rPr>
+          <w:rFonts w:hint="eastAsia"/>
+          <w:szCs w:val="20"/>
+        </w:rPr>
+        <w:t>탄 퍼짐 심함</w:t>
+      </w:r>
+    </w:p>
+    <w:p>
+      <w:pPr>
+        <w:pStyle w:val="a3"/>
+        <w:numPr>
+          <w:ilvl w:val="5"/>
+          <w:numId w:val="1"/>
+        </w:numPr>
+        <w:ind w:leftChars="0"/>
+        <w:rPr>
+          <w:szCs w:val="20"/>
+        </w:rPr>
+      </w:pPr>
+      <w:r>
+        <w:rPr>
+          <w:rFonts w:hint="eastAsia"/>
+          <w:szCs w:val="20"/>
+        </w:rPr>
+        <w:t>기타</w:t>
+      </w:r>
+    </w:p>
+    <w:p>
+      <w:pPr>
+        <w:pStyle w:val="a3"/>
+        <w:numPr>
+          <w:ilvl w:val="6"/>
+          <w:numId w:val="1"/>
+        </w:numPr>
+        <w:ind w:leftChars="0"/>
+        <w:rPr>
+          <w:szCs w:val="20"/>
+        </w:rPr>
+      </w:pPr>
+      <w:proofErr w:type="spellStart"/>
+      <w:r>
+        <w:rPr>
+          <w:rFonts w:hint="eastAsia"/>
+          <w:szCs w:val="20"/>
+        </w:rPr>
+        <w:t>런처</w:t>
+      </w:r>
+      <w:proofErr w:type="spellEnd"/>
+      <w:r>
+        <w:rPr>
+          <w:rFonts w:hint="eastAsia"/>
+          <w:szCs w:val="20"/>
+        </w:rPr>
+        <w:t xml:space="preserve"> 계열</w:t>
+      </w:r>
+    </w:p>
+    <w:p>
+      <w:pPr>
+        <w:pStyle w:val="a3"/>
+        <w:numPr>
+          <w:ilvl w:val="4"/>
+          <w:numId w:val="1"/>
+        </w:numPr>
+        <w:ind w:leftChars="0"/>
+        <w:rPr>
+          <w:szCs w:val="20"/>
+        </w:rPr>
+      </w:pPr>
+      <w:r>
+        <w:rPr>
+          <w:rFonts w:hint="eastAsia"/>
+          <w:szCs w:val="20"/>
+        </w:rPr>
+        <w:t>무기</w:t>
+      </w:r>
+      <w:r>
+        <w:rPr>
+          <w:rFonts w:hint="eastAsia"/>
+          <w:szCs w:val="20"/>
+        </w:rPr>
+        <w:t xml:space="preserve"> 모드</w:t>
+      </w:r>
+    </w:p>
+    <w:p>
+      <w:pPr>
+        <w:pStyle w:val="a3"/>
+        <w:numPr>
+          <w:ilvl w:val="5"/>
+          <w:numId w:val="1"/>
+        </w:numPr>
+        <w:ind w:leftChars="0"/>
+        <w:rPr>
+          <w:szCs w:val="20"/>
+        </w:rPr>
+      </w:pPr>
+      <w:proofErr w:type="spellStart"/>
+      <w:r>
+        <w:rPr>
+          <w:rFonts w:hint="eastAsia"/>
+          <w:szCs w:val="20"/>
+        </w:rPr>
+        <w:t>옵틱</w:t>
+      </w:r>
+      <w:proofErr w:type="spellEnd"/>
+      <w:r>
+        <w:rPr>
+          <w:rFonts w:hint="eastAsia"/>
+          <w:szCs w:val="20"/>
+        </w:rPr>
+        <w:t xml:space="preserve"> </w:t>
+      </w:r>
+      <w:r>
+        <w:rPr>
+          <w:szCs w:val="20"/>
+        </w:rPr>
+        <w:t xml:space="preserve">- </w:t>
+      </w:r>
+      <w:proofErr w:type="spellStart"/>
+      <w:r>
+        <w:rPr>
+          <w:rFonts w:hint="eastAsia"/>
+          <w:szCs w:val="20"/>
+        </w:rPr>
+        <w:t>옵틱</w:t>
+      </w:r>
+      <w:proofErr w:type="spellEnd"/>
+      <w:r>
+        <w:rPr>
+          <w:rFonts w:hint="eastAsia"/>
+          <w:szCs w:val="20"/>
+        </w:rPr>
+        <w:t xml:space="preserve"> 정도만 </w:t>
+      </w:r>
+      <w:proofErr w:type="spellStart"/>
+      <w:r>
+        <w:rPr>
+          <w:rFonts w:hint="eastAsia"/>
+          <w:szCs w:val="20"/>
+        </w:rPr>
+        <w:t>모딩</w:t>
+      </w:r>
+      <w:proofErr w:type="spellEnd"/>
+      <w:r>
+        <w:rPr>
+          <w:rFonts w:hint="eastAsia"/>
+          <w:szCs w:val="20"/>
+        </w:rPr>
+        <w:t xml:space="preserve"> 했을 때 직접적으로 모델에 보이도록</w:t>
+      </w:r>
+    </w:p>
+    <w:p>
+      <w:pPr>
+        <w:pStyle w:val="a3"/>
+        <w:numPr>
+          <w:ilvl w:val="5"/>
+          <w:numId w:val="1"/>
+        </w:numPr>
+        <w:ind w:leftChars="0"/>
+        <w:rPr>
+          <w:szCs w:val="20"/>
+        </w:rPr>
+      </w:pPr>
+      <w:r>
+        <w:rPr>
+          <w:rFonts w:hint="eastAsia"/>
+          <w:szCs w:val="20"/>
+        </w:rPr>
+        <w:t>반동 관련</w:t>
+      </w:r>
+    </w:p>
+    <w:p>
+      <w:pPr>
+        <w:pStyle w:val="a3"/>
+        <w:numPr>
+          <w:ilvl w:val="5"/>
+          <w:numId w:val="1"/>
+        </w:numPr>
+        <w:ind w:leftChars="0"/>
+        <w:rPr>
+          <w:szCs w:val="20"/>
+        </w:rPr>
+      </w:pPr>
+      <w:r>
+        <w:rPr>
+          <w:rFonts w:hint="eastAsia"/>
+          <w:szCs w:val="20"/>
+        </w:rPr>
+        <w:t>탄창 관련</w:t>
+      </w:r>
+    </w:p>
+    <w:p>
+      <w:pPr>
+        <w:pStyle w:val="a3"/>
+        <w:numPr>
+          <w:ilvl w:val="5"/>
+          <w:numId w:val="1"/>
+        </w:numPr>
+        <w:ind w:leftChars="0"/>
+        <w:rPr>
+          <w:szCs w:val="20"/>
+        </w:rPr>
+      </w:pPr>
+      <w:r>
+        <w:rPr>
+          <w:rFonts w:hint="eastAsia"/>
+          <w:szCs w:val="20"/>
+        </w:rPr>
+        <w:t>특수 기능 추가</w:t>
+      </w:r>
+    </w:p>
+    <w:p>
+      <w:pPr>
+        <w:pStyle w:val="a3"/>
+        <w:numPr>
+          <w:ilvl w:val="5"/>
+          <w:numId w:val="1"/>
+        </w:numPr>
+        <w:ind w:leftChars="0"/>
+        <w:rPr>
+          <w:rFonts w:hint="eastAsia"/>
+          <w:szCs w:val="20"/>
+        </w:rPr>
+      </w:pPr>
+      <w:r>
+        <w:rPr>
+          <w:rFonts w:hint="eastAsia"/>
+          <w:szCs w:val="20"/>
+        </w:rPr>
+        <w:t>기타</w:t>
+      </w:r>
+    </w:p>
+    <w:p>
+      <w:pPr>
+        <w:pStyle w:val="a3"/>
+        <w:numPr>
+          <w:ilvl w:val="3"/>
+          <w:numId w:val="1"/>
+        </w:numPr>
+        <w:ind w:leftChars="0"/>
+        <w:rPr>
+          <w:szCs w:val="20"/>
+        </w:rPr>
+      </w:pPr>
+      <w:r>
+        <w:rPr>
+          <w:rFonts w:hint="eastAsia"/>
+          <w:szCs w:val="20"/>
+        </w:rPr>
+        <w:t>투척</w:t>
+      </w:r>
+      <w:r>
+        <w:rPr>
+          <w:szCs w:val="20"/>
+        </w:rPr>
+        <w:t xml:space="preserve"> / </w:t>
+      </w:r>
+      <w:r>
+        <w:rPr>
+          <w:rFonts w:hint="eastAsia"/>
+          <w:szCs w:val="20"/>
+        </w:rPr>
+        <w:t>소모</w:t>
+      </w:r>
+      <w:r>
+        <w:rPr>
+          <w:rFonts w:hint="eastAsia"/>
+          <w:szCs w:val="20"/>
+        </w:rPr>
+        <w:t>품</w:t>
+      </w:r>
+    </w:p>
+    <w:p>
+      <w:pPr>
+        <w:pStyle w:val="a3"/>
+        <w:numPr>
+          <w:ilvl w:val="4"/>
+          <w:numId w:val="1"/>
+        </w:numPr>
+        <w:ind w:leftChars="0"/>
+        <w:rPr>
+          <w:szCs w:val="20"/>
+        </w:rPr>
+      </w:pPr>
+      <w:r>
+        <w:rPr>
+          <w:rFonts w:hint="eastAsia"/>
+          <w:szCs w:val="20"/>
+        </w:rPr>
+        <w:t>공격용</w:t>
+      </w:r>
+    </w:p>
+    <w:p>
+      <w:pPr>
+        <w:pStyle w:val="a3"/>
+        <w:numPr>
+          <w:ilvl w:val="5"/>
+          <w:numId w:val="1"/>
+        </w:numPr>
+        <w:ind w:leftChars="0"/>
+        <w:rPr>
+          <w:szCs w:val="20"/>
+        </w:rPr>
+      </w:pPr>
+      <w:r>
+        <w:rPr>
+          <w:rFonts w:hint="eastAsia"/>
+          <w:szCs w:val="20"/>
+        </w:rPr>
+        <w:lastRenderedPageBreak/>
+        <w:t>수류탄 계열</w:t>
+      </w:r>
+    </w:p>
+    <w:p>
+      <w:pPr>
+        <w:pStyle w:val="a3"/>
+        <w:numPr>
+          <w:ilvl w:val="6"/>
+          <w:numId w:val="1"/>
+        </w:numPr>
+        <w:ind w:leftChars="0"/>
+        <w:rPr>
+          <w:szCs w:val="20"/>
+        </w:rPr>
+      </w:pPr>
+    </w:p>
+    <w:p>
+      <w:pPr>
+        <w:pStyle w:val="a3"/>
+        <w:numPr>
+          <w:ilvl w:val="4"/>
+          <w:numId w:val="1"/>
+        </w:numPr>
+        <w:ind w:leftChars="0"/>
+        <w:rPr>
+          <w:szCs w:val="20"/>
+        </w:rPr>
+      </w:pPr>
+      <w:r>
+        <w:rPr>
+          <w:rFonts w:hint="eastAsia"/>
+          <w:szCs w:val="20"/>
+        </w:rPr>
+        <w:t>회복용</w:t>
+      </w:r>
+    </w:p>
+    <w:p>
+      <w:pPr>
+        <w:pStyle w:val="a3"/>
+        <w:numPr>
+          <w:ilvl w:val="5"/>
+          <w:numId w:val="1"/>
+        </w:numPr>
+        <w:ind w:leftChars="0"/>
+        <w:rPr>
+          <w:szCs w:val="20"/>
+        </w:rPr>
+      </w:pPr>
+      <w:r>
+        <w:rPr>
+          <w:rFonts w:hint="eastAsia"/>
+          <w:szCs w:val="20"/>
+        </w:rPr>
+        <w:t>힐</w:t>
+      </w:r>
+      <w:r>
+        <w:rPr>
+          <w:rFonts w:hint="eastAsia"/>
+          <w:szCs w:val="20"/>
+        </w:rPr>
+        <w:t xml:space="preserve"> </w:t>
+      </w:r>
+      <w:proofErr w:type="spellStart"/>
+      <w:r>
+        <w:rPr>
+          <w:rFonts w:hint="eastAsia"/>
+          <w:szCs w:val="20"/>
+        </w:rPr>
+        <w:t>킷</w:t>
+      </w:r>
+      <w:proofErr w:type="spellEnd"/>
+      <w:r>
+        <w:rPr>
+          <w:rFonts w:hint="eastAsia"/>
+          <w:szCs w:val="20"/>
+        </w:rPr>
+        <w:t xml:space="preserve"> 계열</w:t>
+      </w:r>
+    </w:p>
+    <w:p>
+      <w:pPr>
+        <w:pStyle w:val="a3"/>
+        <w:numPr>
+          <w:ilvl w:val="6"/>
+          <w:numId w:val="1"/>
+        </w:numPr>
+        <w:ind w:leftChars="0"/>
+        <w:rPr>
+          <w:szCs w:val="20"/>
+        </w:rPr>
+      </w:pPr>
+    </w:p>
+    <w:p>
+      <w:pPr>
+        <w:pStyle w:val="a3"/>
+        <w:numPr>
+          <w:ilvl w:val="4"/>
+          <w:numId w:val="1"/>
+        </w:numPr>
+        <w:ind w:leftChars="0"/>
+        <w:rPr>
+          <w:rFonts w:hint="eastAsia"/>
+          <w:szCs w:val="20"/>
+        </w:rPr>
+      </w:pPr>
+      <w:r>
+        <w:rPr>
+          <w:rFonts w:hint="eastAsia"/>
+          <w:szCs w:val="20"/>
+        </w:rPr>
+        <w:t>기타</w:t>
+      </w:r>
+    </w:p>
+    <w:p>
+      <w:pPr>
+        <w:pStyle w:val="a3"/>
+        <w:numPr>
+          <w:ilvl w:val="2"/>
+          <w:numId w:val="1"/>
+        </w:numPr>
+        <w:ind w:leftChars="0"/>
+        <w:rPr>
+          <w:szCs w:val="20"/>
+        </w:rPr>
+      </w:pPr>
+      <w:r>
+        <w:rPr>
+          <w:rFonts w:hint="eastAsia"/>
+          <w:szCs w:val="20"/>
+        </w:rPr>
+        <w:t>장비</w:t>
+      </w:r>
+      <w:r>
+        <w:rPr>
+          <w:szCs w:val="20"/>
+        </w:rPr>
+        <w:t xml:space="preserve"> / </w:t>
+      </w:r>
+      <w:r>
+        <w:rPr>
+          <w:rFonts w:hint="eastAsia"/>
+          <w:szCs w:val="20"/>
+        </w:rPr>
+        <w:t>능력</w:t>
+      </w:r>
+    </w:p>
+    <w:p>
+      <w:pPr>
+        <w:pStyle w:val="a3"/>
+        <w:numPr>
+          <w:ilvl w:val="3"/>
+          <w:numId w:val="1"/>
+        </w:numPr>
+        <w:ind w:leftChars="0"/>
+        <w:rPr>
+          <w:szCs w:val="20"/>
+        </w:rPr>
+      </w:pPr>
+      <w:r>
+        <w:rPr>
+          <w:rFonts w:hint="eastAsia"/>
+          <w:szCs w:val="20"/>
+        </w:rPr>
+        <w:t>전투 보조</w:t>
+      </w:r>
+    </w:p>
+    <w:p>
+      <w:pPr>
+        <w:pStyle w:val="a3"/>
+        <w:numPr>
+          <w:ilvl w:val="4"/>
+          <w:numId w:val="1"/>
+        </w:numPr>
+        <w:ind w:leftChars="0"/>
+        <w:rPr>
+          <w:szCs w:val="20"/>
+        </w:rPr>
+      </w:pPr>
+      <w:r>
+        <w:rPr>
+          <w:rFonts w:hint="eastAsia"/>
+          <w:szCs w:val="20"/>
+        </w:rPr>
+        <w:t>무음화</w:t>
+      </w:r>
+    </w:p>
+    <w:p>
+      <w:pPr>
+        <w:pStyle w:val="a3"/>
+        <w:numPr>
+          <w:ilvl w:val="4"/>
+          <w:numId w:val="1"/>
+        </w:numPr>
+        <w:ind w:leftChars="0"/>
+        <w:rPr>
+          <w:szCs w:val="20"/>
+        </w:rPr>
+      </w:pPr>
+      <w:r>
+        <w:rPr>
+          <w:rFonts w:hint="eastAsia"/>
+          <w:szCs w:val="20"/>
+        </w:rPr>
+        <w:t>가속 계열</w:t>
+      </w:r>
+    </w:p>
+    <w:p>
+      <w:pPr>
+        <w:pStyle w:val="a3"/>
+        <w:numPr>
+          <w:ilvl w:val="4"/>
+          <w:numId w:val="1"/>
+        </w:numPr>
+        <w:ind w:leftChars="0"/>
+        <w:rPr>
+          <w:szCs w:val="20"/>
+        </w:rPr>
+      </w:pPr>
+      <w:r>
+        <w:rPr>
+          <w:rFonts w:hint="eastAsia"/>
+          <w:szCs w:val="20"/>
+        </w:rPr>
+        <w:t>에임 어시스트</w:t>
+      </w:r>
+    </w:p>
+    <w:p>
+      <w:pPr>
+        <w:pStyle w:val="a3"/>
+        <w:numPr>
+          <w:ilvl w:val="4"/>
+          <w:numId w:val="1"/>
+        </w:numPr>
+        <w:ind w:leftChars="0"/>
+        <w:rPr>
+          <w:szCs w:val="20"/>
+        </w:rPr>
+      </w:pPr>
+      <w:r>
+        <w:rPr>
+          <w:rFonts w:hint="eastAsia"/>
+          <w:szCs w:val="20"/>
+        </w:rPr>
+        <w:t xml:space="preserve">투사체 방어 </w:t>
+      </w:r>
+      <w:r>
+        <w:rPr>
+          <w:szCs w:val="20"/>
+        </w:rPr>
+        <w:t xml:space="preserve">/ </w:t>
+      </w:r>
+      <w:r>
+        <w:rPr>
+          <w:rFonts w:hint="eastAsia"/>
+          <w:szCs w:val="20"/>
+        </w:rPr>
+        <w:t>요격</w:t>
+      </w:r>
+    </w:p>
+    <w:p>
+      <w:pPr>
+        <w:pStyle w:val="a3"/>
+        <w:numPr>
+          <w:ilvl w:val="3"/>
+          <w:numId w:val="1"/>
+        </w:numPr>
+        <w:ind w:leftChars="0"/>
+        <w:rPr>
+          <w:szCs w:val="20"/>
+        </w:rPr>
+      </w:pPr>
+      <w:proofErr w:type="spellStart"/>
+      <w:r>
+        <w:rPr>
+          <w:rFonts w:hint="eastAsia"/>
+          <w:szCs w:val="20"/>
+        </w:rPr>
+        <w:t>유틸</w:t>
+      </w:r>
+      <w:proofErr w:type="spellEnd"/>
+    </w:p>
+    <w:p>
+      <w:pPr>
+        <w:pStyle w:val="a3"/>
+        <w:numPr>
+          <w:ilvl w:val="4"/>
+          <w:numId w:val="1"/>
+        </w:numPr>
+        <w:ind w:leftChars="0"/>
+        <w:rPr>
+          <w:szCs w:val="20"/>
+        </w:rPr>
+      </w:pPr>
+      <w:proofErr w:type="spellStart"/>
+      <w:r>
+        <w:rPr>
+          <w:rFonts w:hint="eastAsia"/>
+          <w:szCs w:val="20"/>
+        </w:rPr>
+        <w:t>인카운터를</w:t>
+      </w:r>
+      <w:proofErr w:type="spellEnd"/>
+      <w:r>
+        <w:rPr>
+          <w:rFonts w:hint="eastAsia"/>
+          <w:szCs w:val="20"/>
+        </w:rPr>
+        <w:t xml:space="preserve"> 유리하게 바꿔주는 장비</w:t>
+      </w:r>
+    </w:p>
+    <w:p>
+      <w:pPr>
+        <w:pStyle w:val="a3"/>
+        <w:numPr>
+          <w:ilvl w:val="5"/>
+          <w:numId w:val="1"/>
+        </w:numPr>
+        <w:ind w:leftChars="0"/>
+        <w:rPr>
+          <w:szCs w:val="20"/>
+        </w:rPr>
+      </w:pPr>
+      <w:r>
+        <w:rPr>
+          <w:szCs w:val="20"/>
+        </w:rPr>
+        <w:t xml:space="preserve">Ex ) </w:t>
+      </w:r>
+      <w:r>
+        <w:rPr>
+          <w:rFonts w:hint="eastAsia"/>
+          <w:szCs w:val="20"/>
+        </w:rPr>
+        <w:t xml:space="preserve">외계 언어 </w:t>
+      </w:r>
+      <w:proofErr w:type="spellStart"/>
+      <w:r>
+        <w:rPr>
+          <w:rFonts w:hint="eastAsia"/>
+          <w:szCs w:val="20"/>
+        </w:rPr>
+        <w:t>통역기</w:t>
+      </w:r>
+      <w:proofErr w:type="spellEnd"/>
+    </w:p>
+    <w:p>
+      <w:pPr>
+        <w:pStyle w:val="a3"/>
+        <w:numPr>
+          <w:ilvl w:val="4"/>
+          <w:numId w:val="1"/>
+        </w:numPr>
+        <w:ind w:leftChars="0"/>
+        <w:rPr>
+          <w:szCs w:val="20"/>
+        </w:rPr>
+      </w:pPr>
+      <w:r>
+        <w:rPr>
+          <w:rFonts w:hint="eastAsia"/>
+          <w:szCs w:val="20"/>
+        </w:rPr>
+        <w:t>워프 가능한 행성 수 증가</w:t>
+      </w:r>
+    </w:p>
+    <w:p>
+      <w:pPr>
+        <w:pStyle w:val="a3"/>
+        <w:numPr>
+          <w:ilvl w:val="4"/>
+          <w:numId w:val="1"/>
+        </w:numPr>
+        <w:ind w:leftChars="0"/>
+        <w:rPr>
+          <w:szCs w:val="20"/>
+        </w:rPr>
+      </w:pPr>
+    </w:p>
+    <w:p>
+      <w:pPr>
+        <w:rPr>
+          <w:szCs w:val="20"/>
+        </w:rPr>
+      </w:pPr>
+    </w:p>
+    <w:p>
+      <w:pPr>
+        <w:pStyle w:val="a3"/>
+        <w:numPr>
+          <w:ilvl w:val="1"/>
+          <w:numId w:val="1"/>
+        </w:numPr>
+        <w:ind w:leftChars="0"/>
+        <w:rPr>
           <w:sz w:val="28"/>
           <w:szCs w:val="28"/>
         </w:rPr>
-        <w:t>능력</w:t>
-      </w:r>
-    </w:p>
-    <w:p>
-      <w:pPr>
-        <w:pStyle w:val="a3"/>
-        <w:numPr>
-          <w:ilvl w:val="2"/>
-          <w:numId w:val="1"/>
-        </w:numPr>
-        <w:ind w:leftChars="0"/>
-        <w:rPr>
-          <w:szCs w:val="20"/>
-        </w:rPr>
-      </w:pPr>
-      <w:r>
-        <w:rPr>
-          <w:rFonts w:hint="eastAsia"/>
-          <w:szCs w:val="20"/>
-        </w:rPr>
-        <w:t>무기</w:t>
-      </w:r>
-    </w:p>
-    <w:p>
-      <w:pPr>
-        <w:pStyle w:val="a3"/>
-        <w:numPr>
-          <w:ilvl w:val="3"/>
-          <w:numId w:val="1"/>
-        </w:numPr>
-        <w:ind w:leftChars="0"/>
-        <w:rPr>
-          <w:szCs w:val="20"/>
-        </w:rPr>
-      </w:pPr>
-      <w:proofErr w:type="gramStart"/>
-      <w:r>
-        <w:rPr>
-          <w:rFonts w:hint="eastAsia"/>
-          <w:szCs w:val="20"/>
-        </w:rPr>
-        <w:t xml:space="preserve">총기 </w:t>
-      </w:r>
-      <w:r>
-        <w:rPr>
-          <w:szCs w:val="20"/>
-        </w:rPr>
-        <w:t>/</w:t>
-      </w:r>
-      <w:proofErr w:type="gramEnd"/>
-      <w:r>
-        <w:rPr>
-          <w:szCs w:val="20"/>
-        </w:rPr>
-        <w:t xml:space="preserve"> </w:t>
-      </w:r>
-      <w:r>
-        <w:rPr>
-          <w:rFonts w:hint="eastAsia"/>
-          <w:szCs w:val="20"/>
-        </w:rPr>
-        <w:t>원거리 무기</w:t>
-      </w:r>
-    </w:p>
-    <w:p>
-      <w:pPr>
-        <w:pStyle w:val="a3"/>
-        <w:numPr>
-          <w:ilvl w:val="4"/>
-          <w:numId w:val="1"/>
-        </w:numPr>
-        <w:ind w:leftChars="0"/>
-        <w:rPr>
-          <w:szCs w:val="20"/>
-        </w:rPr>
-      </w:pPr>
-      <w:r>
-        <w:rPr>
-          <w:rFonts w:hint="eastAsia"/>
-          <w:szCs w:val="20"/>
-        </w:rPr>
-        <w:t>저격형</w:t>
-      </w:r>
-    </w:p>
-    <w:p>
-      <w:pPr>
-        <w:pStyle w:val="a3"/>
-        <w:numPr>
-          <w:ilvl w:val="4"/>
-          <w:numId w:val="1"/>
-        </w:numPr>
-        <w:ind w:leftChars="0"/>
-        <w:rPr>
-          <w:szCs w:val="20"/>
-        </w:rPr>
-      </w:pPr>
-      <w:r>
-        <w:rPr>
-          <w:rFonts w:hint="eastAsia"/>
-          <w:szCs w:val="20"/>
-        </w:rPr>
-        <w:t>밸런스형</w:t>
-      </w:r>
-    </w:p>
-    <w:p>
-      <w:pPr>
-        <w:pStyle w:val="a3"/>
-        <w:numPr>
-          <w:ilvl w:val="4"/>
-          <w:numId w:val="1"/>
-        </w:numPr>
-        <w:ind w:leftChars="0"/>
-        <w:rPr>
-          <w:szCs w:val="20"/>
-        </w:rPr>
-      </w:pPr>
-      <w:r>
-        <w:rPr>
-          <w:rFonts w:hint="eastAsia"/>
-          <w:szCs w:val="20"/>
-        </w:rPr>
-        <w:t>근접형</w:t>
-      </w:r>
-      <w:bookmarkStart w:id="0" w:name="_GoBack"/>
-      <w:bookmarkEnd w:id="0"/>
-    </w:p>
-    <w:p>
-      <w:pPr>
-        <w:pStyle w:val="a3"/>
-        <w:numPr>
-          <w:ilvl w:val="3"/>
-          <w:numId w:val="1"/>
-        </w:numPr>
-        <w:ind w:leftChars="0"/>
-        <w:rPr>
-          <w:szCs w:val="20"/>
-        </w:rPr>
-      </w:pPr>
-      <w:proofErr w:type="gramStart"/>
-      <w:r>
-        <w:rPr>
-          <w:rFonts w:hint="eastAsia"/>
-          <w:szCs w:val="20"/>
-        </w:rPr>
-        <w:t>투척</w:t>
-      </w:r>
-      <w:r>
-        <w:rPr>
-          <w:szCs w:val="20"/>
-        </w:rPr>
-        <w:t xml:space="preserve"> /</w:t>
-      </w:r>
-      <w:proofErr w:type="gramEnd"/>
-      <w:r>
-        <w:rPr>
-          <w:szCs w:val="20"/>
-        </w:rPr>
-        <w:t xml:space="preserve"> </w:t>
-      </w:r>
-      <w:r>
-        <w:rPr>
-          <w:rFonts w:hint="eastAsia"/>
-          <w:szCs w:val="20"/>
-        </w:rPr>
-        <w:t>소모</w:t>
-      </w:r>
-      <w:r>
-        <w:rPr>
-          <w:rFonts w:hint="eastAsia"/>
-          <w:szCs w:val="20"/>
-        </w:rPr>
-        <w:t>품</w:t>
-      </w:r>
-    </w:p>
-    <w:p>
-      <w:pPr>
-        <w:pStyle w:val="a3"/>
-        <w:numPr>
-          <w:ilvl w:val="2"/>
-          <w:numId w:val="1"/>
-        </w:numPr>
-        <w:ind w:leftChars="0"/>
-        <w:rPr>
-          <w:szCs w:val="20"/>
-        </w:rPr>
-      </w:pPr>
-      <w:r>
-        <w:rPr>
-          <w:rFonts w:hint="eastAsia"/>
-          <w:szCs w:val="20"/>
-        </w:rPr>
-        <w:t>능력</w:t>
-      </w:r>
-    </w:p>
-    <w:p>
-      <w:pPr>
-        <w:pStyle w:val="a3"/>
-        <w:numPr>
-          <w:ilvl w:val="3"/>
-          <w:numId w:val="1"/>
-        </w:numPr>
-        <w:ind w:leftChars="0"/>
-        <w:rPr>
-          <w:szCs w:val="20"/>
-        </w:rPr>
-      </w:pPr>
-      <w:r>
-        <w:rPr>
-          <w:rFonts w:hint="eastAsia"/>
-          <w:szCs w:val="20"/>
-        </w:rPr>
-        <w:t>1</w:t>
-      </w:r>
-    </w:p>
-    <w:p>
-      <w:pPr>
-        <w:rPr>
-          <w:rFonts w:hint="eastAsia"/>
-          <w:szCs w:val="20"/>
-        </w:rPr>
-      </w:pPr>
-    </w:p>
-    <w:p>
-      <w:pPr>
-        <w:pStyle w:val="a3"/>
-        <w:numPr>
-          <w:ilvl w:val="1"/>
-          <w:numId w:val="1"/>
-        </w:numPr>
-        <w:ind w:leftChars="0"/>
-        <w:rPr>
+      </w:pPr>
+      <w:r>
+        <w:rPr>
+          <w:rFonts w:hint="eastAsia"/>
           <w:sz w:val="28"/>
           <w:szCs w:val="28"/>
         </w:rPr>
-      </w:pPr>
-      <w:r>
-        <w:rPr>
-          <w:rFonts w:hint="eastAsia"/>
+        <w:t>조작</w:t>
+      </w:r>
+    </w:p>
+    <w:p>
+      <w:pPr>
+        <w:pStyle w:val="a3"/>
+        <w:numPr>
+          <w:ilvl w:val="2"/>
+          <w:numId w:val="1"/>
+        </w:numPr>
+        <w:ind w:leftChars="0"/>
+        <w:rPr>
+          <w:szCs w:val="20"/>
+        </w:rPr>
+      </w:pPr>
+      <w:r>
+        <w:rPr>
+          <w:rFonts w:hint="eastAsia"/>
+          <w:szCs w:val="20"/>
+        </w:rPr>
+        <w:t>인 게임 내 조작</w:t>
+      </w:r>
+    </w:p>
+    <w:p>
+      <w:pPr>
+        <w:pStyle w:val="a3"/>
+        <w:numPr>
+          <w:ilvl w:val="3"/>
+          <w:numId w:val="1"/>
+        </w:numPr>
+        <w:ind w:leftChars="0"/>
+        <w:rPr>
+          <w:szCs w:val="20"/>
+        </w:rPr>
+      </w:pPr>
+      <w:r>
+        <w:rPr>
+          <w:rFonts w:hint="eastAsia"/>
+          <w:szCs w:val="20"/>
+        </w:rPr>
+        <w:t>이동</w:t>
+      </w:r>
+    </w:p>
+    <w:p>
+      <w:pPr>
+        <w:pStyle w:val="a3"/>
+        <w:numPr>
+          <w:ilvl w:val="3"/>
+          <w:numId w:val="1"/>
+        </w:numPr>
+        <w:ind w:leftChars="0"/>
+        <w:rPr>
+          <w:szCs w:val="20"/>
+        </w:rPr>
+      </w:pPr>
+      <w:proofErr w:type="spellStart"/>
+      <w:r>
+        <w:rPr>
+          <w:rFonts w:hint="eastAsia"/>
+          <w:szCs w:val="20"/>
+        </w:rPr>
+        <w:t>퀵</w:t>
+      </w:r>
+      <w:proofErr w:type="spellEnd"/>
+      <w:r>
+        <w:rPr>
+          <w:szCs w:val="20"/>
+        </w:rPr>
+        <w:t xml:space="preserve"> </w:t>
+      </w:r>
+      <w:r>
+        <w:rPr>
+          <w:rFonts w:hint="eastAsia"/>
+          <w:szCs w:val="20"/>
+        </w:rPr>
+        <w:t>밀</w:t>
+      </w:r>
+      <w:r>
+        <w:rPr>
+          <w:rFonts w:hint="eastAsia"/>
+          <w:szCs w:val="20"/>
+        </w:rPr>
+        <w:t>리</w:t>
+      </w:r>
+    </w:p>
+    <w:p>
+      <w:pPr>
+        <w:pStyle w:val="a3"/>
+        <w:numPr>
+          <w:ilvl w:val="3"/>
+          <w:numId w:val="1"/>
+        </w:numPr>
+        <w:ind w:leftChars="0"/>
+        <w:rPr>
+          <w:szCs w:val="20"/>
+        </w:rPr>
+      </w:pPr>
+      <w:r>
+        <w:rPr>
+          <w:rFonts w:hint="eastAsia"/>
+          <w:szCs w:val="20"/>
+        </w:rPr>
+        <w:t>상호작용</w:t>
+      </w:r>
+    </w:p>
+    <w:p>
+      <w:pPr>
+        <w:pStyle w:val="a3"/>
+        <w:numPr>
+          <w:ilvl w:val="3"/>
+          <w:numId w:val="1"/>
+        </w:numPr>
+        <w:ind w:leftChars="0"/>
+        <w:rPr>
+          <w:szCs w:val="20"/>
+        </w:rPr>
+      </w:pPr>
+      <w:r>
+        <w:rPr>
+          <w:rFonts w:hint="eastAsia"/>
+          <w:szCs w:val="20"/>
+        </w:rPr>
+        <w:t>멀티를 위한 핑 시스템</w:t>
+      </w:r>
+    </w:p>
+    <w:p>
+      <w:pPr>
+        <w:pStyle w:val="a3"/>
+        <w:numPr>
+          <w:ilvl w:val="2"/>
+          <w:numId w:val="1"/>
+        </w:numPr>
+        <w:ind w:leftChars="0"/>
+        <w:rPr>
+          <w:szCs w:val="20"/>
+        </w:rPr>
+      </w:pPr>
+      <w:r>
+        <w:rPr>
+          <w:rFonts w:hint="eastAsia"/>
+          <w:szCs w:val="20"/>
+        </w:rPr>
+        <w:t>워프 장치 조작</w:t>
+      </w:r>
+    </w:p>
+    <w:p>
+      <w:pPr>
+        <w:pStyle w:val="a3"/>
+        <w:numPr>
+          <w:ilvl w:val="3"/>
+          <w:numId w:val="1"/>
+        </w:numPr>
+        <w:ind w:leftChars="0"/>
+        <w:rPr>
+          <w:szCs w:val="20"/>
+        </w:rPr>
+      </w:pPr>
+      <w:r>
+        <w:rPr>
+          <w:rFonts w:hint="eastAsia"/>
+          <w:szCs w:val="20"/>
+        </w:rPr>
+        <w:t>중계기가 있는 행성으로만 워프 가능</w:t>
+      </w:r>
+    </w:p>
+    <w:p>
+      <w:pPr>
+        <w:rPr>
+          <w:szCs w:val="20"/>
+        </w:rPr>
+      </w:pPr>
+    </w:p>
+    <w:p>
+      <w:pPr>
+        <w:pStyle w:val="a3"/>
+        <w:numPr>
+          <w:ilvl w:val="1"/>
+          <w:numId w:val="1"/>
+        </w:numPr>
+        <w:ind w:leftChars="0"/>
+        <w:rPr>
           <w:sz w:val="28"/>
           <w:szCs w:val="28"/>
         </w:rPr>
-        <w:t>조작</w:t>
-      </w:r>
-    </w:p>
-    <w:p>
-      <w:pPr>
-        <w:pStyle w:val="a3"/>
-        <w:numPr>
-          <w:ilvl w:val="2"/>
-          <w:numId w:val="1"/>
-        </w:numPr>
-        <w:ind w:leftChars="0"/>
-        <w:rPr>
-          <w:szCs w:val="20"/>
-        </w:rPr>
-      </w:pPr>
-      <w:r>
-        <w:rPr>
-          <w:rFonts w:hint="eastAsia"/>
-          <w:szCs w:val="20"/>
-        </w:rPr>
-        <w:t>인 게임 내 조작</w:t>
-      </w:r>
-    </w:p>
-    <w:p>
-      <w:pPr>
-        <w:pStyle w:val="a3"/>
-        <w:numPr>
-          <w:ilvl w:val="3"/>
-          <w:numId w:val="1"/>
-        </w:numPr>
-        <w:ind w:leftChars="0"/>
-        <w:rPr>
-          <w:szCs w:val="20"/>
-        </w:rPr>
-      </w:pPr>
-      <w:r>
-        <w:rPr>
-          <w:rFonts w:hint="eastAsia"/>
-          <w:szCs w:val="20"/>
-        </w:rPr>
-        <w:t>이동</w:t>
-      </w:r>
-    </w:p>
-    <w:p>
-      <w:pPr>
-        <w:pStyle w:val="a3"/>
-        <w:numPr>
-          <w:ilvl w:val="3"/>
-          <w:numId w:val="1"/>
-        </w:numPr>
-        <w:ind w:leftChars="0"/>
-        <w:rPr>
-          <w:szCs w:val="20"/>
-        </w:rPr>
-      </w:pPr>
-      <w:proofErr w:type="spellStart"/>
-      <w:r>
-        <w:rPr>
-          <w:rFonts w:hint="eastAsia"/>
-          <w:szCs w:val="20"/>
-        </w:rPr>
-        <w:t>퀵밀</w:t>
-      </w:r>
-      <w:proofErr w:type="spellEnd"/>
-    </w:p>
-    <w:p>
-      <w:pPr>
-        <w:pStyle w:val="a3"/>
-        <w:numPr>
-          <w:ilvl w:val="3"/>
-          <w:numId w:val="1"/>
-        </w:numPr>
-        <w:ind w:leftChars="0"/>
-        <w:rPr>
-          <w:szCs w:val="20"/>
-        </w:rPr>
-      </w:pPr>
-      <w:r>
-        <w:rPr>
-          <w:rFonts w:hint="eastAsia"/>
-          <w:szCs w:val="20"/>
-        </w:rPr>
-        <w:t>상호작용</w:t>
-      </w:r>
-    </w:p>
-    <w:p>
-      <w:pPr>
-        <w:pStyle w:val="a3"/>
-        <w:numPr>
-          <w:ilvl w:val="3"/>
-          <w:numId w:val="1"/>
-        </w:numPr>
-        <w:ind w:leftChars="0"/>
-        <w:rPr>
-          <w:szCs w:val="20"/>
-        </w:rPr>
-      </w:pPr>
-      <w:r>
-        <w:rPr>
-          <w:rFonts w:hint="eastAsia"/>
-          <w:szCs w:val="20"/>
-        </w:rPr>
-        <w:t>멀티를 위한 핑 시스템</w:t>
-      </w:r>
-    </w:p>
-    <w:p>
-      <w:pPr>
-        <w:pStyle w:val="a3"/>
-        <w:numPr>
-          <w:ilvl w:val="2"/>
-          <w:numId w:val="1"/>
-        </w:numPr>
-        <w:ind w:leftChars="0"/>
-        <w:rPr>
-          <w:szCs w:val="20"/>
-        </w:rPr>
-      </w:pPr>
-      <w:r>
-        <w:rPr>
-          <w:rFonts w:hint="eastAsia"/>
-          <w:szCs w:val="20"/>
-        </w:rPr>
-        <w:t>워프 장치 조작</w:t>
-      </w:r>
-    </w:p>
-    <w:p>
-      <w:pPr>
-        <w:pStyle w:val="a3"/>
-        <w:numPr>
-          <w:ilvl w:val="3"/>
-          <w:numId w:val="1"/>
-        </w:numPr>
-        <w:ind w:leftChars="0"/>
-        <w:rPr>
-          <w:szCs w:val="20"/>
-        </w:rPr>
-      </w:pPr>
-      <w:r>
-        <w:rPr>
-          <w:rFonts w:hint="eastAsia"/>
-          <w:szCs w:val="20"/>
-        </w:rPr>
-        <w:t>중계기가 있는 행성으로만 워프 가능</w:t>
-      </w:r>
-    </w:p>
-    <w:p>
-      <w:pPr>
-        <w:rPr>
-          <w:rFonts w:hint="eastAsia"/>
-          <w:szCs w:val="20"/>
-        </w:rPr>
-      </w:pPr>
-    </w:p>
-    <w:p>
-      <w:pPr>
-        <w:pStyle w:val="a3"/>
-        <w:numPr>
-          <w:ilvl w:val="1"/>
-          <w:numId w:val="1"/>
-        </w:numPr>
-        <w:ind w:leftChars="0"/>
-        <w:rPr>
+      </w:pPr>
+      <w:r>
+        <w:rPr>
+          <w:rFonts w:hint="eastAsia"/>
           <w:sz w:val="28"/>
           <w:szCs w:val="28"/>
         </w:rPr>
-      </w:pPr>
+        <w:t>행성</w:t>
+      </w:r>
       <w:r>
         <w:rPr>
           <w:rFonts w:hint="eastAsia"/>
           <w:sz w:val="28"/>
           <w:szCs w:val="28"/>
         </w:rPr>
-        <w:t>행성</w:t>
-      </w:r>
-      <w:r>
-        <w:rPr>
-          <w:rFonts w:hint="eastAsia"/>
+        <w:t xml:space="preserve"> 내 미션</w:t>
+      </w:r>
+    </w:p>
+    <w:p>
+      <w:pPr>
+        <w:pStyle w:val="a3"/>
+        <w:numPr>
+          <w:ilvl w:val="2"/>
+          <w:numId w:val="1"/>
+        </w:numPr>
+        <w:ind w:leftChars="0"/>
+        <w:rPr>
+          <w:szCs w:val="20"/>
+        </w:rPr>
+      </w:pPr>
+      <w:r>
+        <w:rPr>
+          <w:rFonts w:hint="eastAsia"/>
+          <w:szCs w:val="20"/>
+        </w:rPr>
+        <w:lastRenderedPageBreak/>
+        <w:t xml:space="preserve">메인 </w:t>
+      </w:r>
+      <w:r>
+        <w:rPr>
+          <w:szCs w:val="20"/>
+        </w:rPr>
+        <w:t xml:space="preserve">( </w:t>
+      </w:r>
+      <w:r>
+        <w:rPr>
+          <w:rFonts w:hint="eastAsia"/>
+          <w:szCs w:val="20"/>
+        </w:rPr>
+        <w:t>중계기</w:t>
+      </w:r>
+      <w:r>
+        <w:rPr>
+          <w:szCs w:val="20"/>
+        </w:rPr>
+        <w:t xml:space="preserve"> )</w:t>
+      </w:r>
+    </w:p>
+    <w:p>
+      <w:pPr>
+        <w:pStyle w:val="a3"/>
+        <w:numPr>
+          <w:ilvl w:val="2"/>
+          <w:numId w:val="1"/>
+        </w:numPr>
+        <w:ind w:leftChars="0"/>
+        <w:rPr>
+          <w:szCs w:val="20"/>
+        </w:rPr>
+      </w:pPr>
+      <w:r>
+        <w:rPr>
+          <w:rFonts w:hint="eastAsia"/>
+          <w:szCs w:val="20"/>
+        </w:rPr>
+        <w:t xml:space="preserve">서브 미션 </w:t>
+      </w:r>
+      <w:r>
+        <w:rPr>
+          <w:szCs w:val="20"/>
+        </w:rPr>
+        <w:t xml:space="preserve">( </w:t>
+      </w:r>
+      <w:proofErr w:type="spellStart"/>
+      <w:r>
+        <w:rPr>
+          <w:rFonts w:hint="eastAsia"/>
+          <w:szCs w:val="20"/>
+        </w:rPr>
+        <w:t>인카운터나</w:t>
+      </w:r>
+      <w:proofErr w:type="spellEnd"/>
+      <w:r>
+        <w:rPr>
+          <w:rFonts w:hint="eastAsia"/>
+          <w:szCs w:val="20"/>
+        </w:rPr>
+        <w:t xml:space="preserve"> 행성 특징에 따른 기타 미션 </w:t>
+      </w:r>
+      <w:r>
+        <w:rPr>
+          <w:szCs w:val="20"/>
+        </w:rPr>
+        <w:t xml:space="preserve">– </w:t>
+      </w:r>
+      <w:r>
+        <w:rPr>
+          <w:rFonts w:hint="eastAsia"/>
+          <w:szCs w:val="20"/>
+        </w:rPr>
+        <w:t>보너스 보상 혹은 메인</w:t>
+      </w:r>
+      <w:r>
+        <w:rPr>
+          <w:szCs w:val="20"/>
+        </w:rPr>
+        <w:t xml:space="preserve"> </w:t>
+      </w:r>
+      <w:r>
+        <w:rPr>
+          <w:rFonts w:hint="eastAsia"/>
+          <w:szCs w:val="20"/>
+        </w:rPr>
+        <w:t>미션을 위한 선행조건</w:t>
+      </w:r>
+      <w:r>
+        <w:rPr>
+          <w:szCs w:val="20"/>
+        </w:rPr>
+        <w:t xml:space="preserve"> [ </w:t>
+      </w:r>
+      <w:r>
+        <w:rPr>
+          <w:rFonts w:hint="eastAsia"/>
+          <w:szCs w:val="20"/>
+        </w:rPr>
+        <w:t xml:space="preserve">난이도 상승을 위한 요소 </w:t>
+      </w:r>
+      <w:r>
+        <w:rPr>
+          <w:szCs w:val="20"/>
+        </w:rPr>
+        <w:t>]</w:t>
+      </w:r>
+      <w:r>
+        <w:rPr>
+          <w:rFonts w:hint="eastAsia"/>
+          <w:szCs w:val="20"/>
+        </w:rPr>
+        <w:t xml:space="preserve"> </w:t>
+      </w:r>
+      <w:r>
+        <w:rPr>
+          <w:szCs w:val="20"/>
+        </w:rPr>
+        <w:t>)</w:t>
+      </w:r>
+    </w:p>
+    <w:p>
+      <w:pPr>
+        <w:ind w:left="760"/>
+        <w:rPr>
+          <w:rFonts w:hint="eastAsia"/>
+          <w:szCs w:val="20"/>
+        </w:rPr>
+      </w:pPr>
+    </w:p>
+    <w:p>
+      <w:pPr>
+        <w:pStyle w:val="a3"/>
+        <w:numPr>
+          <w:ilvl w:val="1"/>
+          <w:numId w:val="1"/>
+        </w:numPr>
+        <w:ind w:leftChars="0"/>
+        <w:rPr>
           <w:sz w:val="28"/>
           <w:szCs w:val="28"/>
         </w:rPr>
-        <w:t xml:space="preserve"> 내 미션</w:t>
+      </w:pPr>
+      <w:r>
+        <w:rPr>
+          <w:rFonts w:hint="eastAsia"/>
+          <w:sz w:val="28"/>
+          <w:szCs w:val="28"/>
+        </w:rPr>
+        <w:t>적</w:t>
       </w:r>
     </w:p>
     <w:p>
@@ -536,28 +1563,68 @@
           <w:rFonts w:hint="eastAsia"/>
           <w:szCs w:val="20"/>
         </w:rPr>
-        <w:t xml:space="preserve">메인 </w:t>
-      </w:r>
-      <w:proofErr w:type="gramStart"/>
-      <w:r>
-        <w:rPr>
-          <w:szCs w:val="20"/>
-        </w:rPr>
-        <w:t xml:space="preserve">( </w:t>
-      </w:r>
-      <w:r>
-        <w:rPr>
-          <w:rFonts w:hint="eastAsia"/>
-          <w:szCs w:val="20"/>
-        </w:rPr>
-        <w:t>중계기</w:t>
-      </w:r>
-      <w:proofErr w:type="gramEnd"/>
-      <w:r>
-        <w:rPr>
-          <w:szCs w:val="20"/>
-        </w:rPr>
-        <w:t xml:space="preserve"> )</w:t>
+        <w:t>타입 구분</w:t>
+      </w:r>
+    </w:p>
+    <w:p>
+      <w:pPr>
+        <w:pStyle w:val="a3"/>
+        <w:numPr>
+          <w:ilvl w:val="3"/>
+          <w:numId w:val="1"/>
+        </w:numPr>
+        <w:ind w:leftChars="0"/>
+        <w:rPr>
+          <w:szCs w:val="20"/>
+        </w:rPr>
+      </w:pPr>
+      <w:r>
+        <w:rPr>
+          <w:rFonts w:hint="eastAsia"/>
+          <w:szCs w:val="20"/>
+        </w:rPr>
+        <w:t>1</w:t>
+      </w:r>
+    </w:p>
+    <w:p>
+      <w:pPr>
+        <w:pStyle w:val="a3"/>
+        <w:numPr>
+          <w:ilvl w:val="3"/>
+          <w:numId w:val="1"/>
+        </w:numPr>
+        <w:ind w:leftChars="0"/>
+        <w:rPr>
+          <w:szCs w:val="20"/>
+        </w:rPr>
+      </w:pPr>
+      <w:r>
+        <w:rPr>
+          <w:rFonts w:hint="eastAsia"/>
+          <w:szCs w:val="20"/>
+        </w:rPr>
+        <w:t>2</w:t>
+      </w:r>
+    </w:p>
+    <w:p>
+      <w:pPr>
+        <w:pStyle w:val="a3"/>
+        <w:numPr>
+          <w:ilvl w:val="3"/>
+          <w:numId w:val="1"/>
+        </w:numPr>
+        <w:ind w:leftChars="0"/>
+        <w:rPr>
+          <w:rFonts w:hint="eastAsia"/>
+          <w:szCs w:val="20"/>
+        </w:rPr>
+      </w:pPr>
+      <w:r>
+        <w:rPr>
+          <w:rFonts w:hint="eastAsia"/>
+          <w:szCs w:val="20"/>
+        </w:rPr>
+        <w:t>3</w:t>
       </w:r>
     </w:p>
     <w:p>
@@ -577,90 +1644,100 @@
           <w:rFonts w:hint="eastAsia"/>
           <w:szCs w:val="20"/>
         </w:rPr>
-        <w:t xml:space="preserve">서브 미션 </w:t>
-      </w:r>
-      <w:proofErr w:type="gramStart"/>
-      <w:r>
-        <w:rPr>
-          <w:szCs w:val="20"/>
-        </w:rPr>
-        <w:t xml:space="preserve">( </w:t>
-      </w:r>
-      <w:proofErr w:type="spellStart"/>
-      <w:r>
-        <w:rPr>
-          <w:rFonts w:hint="eastAsia"/>
-          <w:szCs w:val="20"/>
-        </w:rPr>
-        <w:t>인카운터나</w:t>
-      </w:r>
-      <w:proofErr w:type="spellEnd"/>
-      <w:proofErr w:type="gramEnd"/>
-      <w:r>
-        <w:rPr>
-          <w:rFonts w:hint="eastAsia"/>
-          <w:szCs w:val="20"/>
-        </w:rPr>
-        <w:t xml:space="preserve"> 행성 특징에 따른 기타 미션 </w:t>
-      </w:r>
-      <w:r>
-        <w:rPr>
-          <w:szCs w:val="20"/>
-        </w:rPr>
-        <w:t xml:space="preserve">– </w:t>
-      </w:r>
-      <w:r>
-        <w:rPr>
-          <w:rFonts w:hint="eastAsia"/>
-          <w:szCs w:val="20"/>
-        </w:rPr>
-        <w:t>보너스 보상 혹은 메인</w:t>
-      </w:r>
-      <w:r>
-        <w:rPr>
-          <w:szCs w:val="20"/>
-        </w:rPr>
-        <w:t xml:space="preserve"> </w:t>
-      </w:r>
-      <w:r>
-        <w:rPr>
-          <w:rFonts w:hint="eastAsia"/>
-          <w:szCs w:val="20"/>
-        </w:rPr>
-        <w:t>미션을 위한 선행조건</w:t>
-      </w:r>
-      <w:r>
-        <w:rPr>
-          <w:szCs w:val="20"/>
-        </w:rPr>
-        <w:t xml:space="preserve"> [ </w:t>
-      </w:r>
-      <w:r>
-        <w:rPr>
-          <w:rFonts w:hint="eastAsia"/>
-          <w:szCs w:val="20"/>
-        </w:rPr>
-        <w:t xml:space="preserve">난이도 상승을 위한 요소 </w:t>
-      </w:r>
-      <w:r>
-        <w:rPr>
-          <w:szCs w:val="20"/>
-        </w:rPr>
-        <w:t>]</w:t>
-      </w:r>
-      <w:r>
-        <w:rPr>
-          <w:rFonts w:hint="eastAsia"/>
-          <w:szCs w:val="20"/>
-        </w:rPr>
-        <w:t xml:space="preserve"> </w:t>
-      </w:r>
-      <w:r>
-        <w:rPr>
-          <w:szCs w:val="20"/>
-        </w:rPr>
-        <w:t>)</w:t>
-      </w:r>
+        <w:t>A</w:t>
+      </w:r>
+      <w:r>
+        <w:rPr>
+          <w:szCs w:val="20"/>
+        </w:rPr>
+        <w:t>I</w:t>
+      </w:r>
+      <w:r>
+        <w:rPr>
+          <w:szCs w:val="20"/>
+        </w:rPr>
+        <w:t xml:space="preserve"> –</w:t>
+      </w:r>
+      <w:r>
+        <w:rPr>
+          <w:rFonts w:hint="eastAsia"/>
+          <w:szCs w:val="20"/>
+        </w:rPr>
+        <w:t xml:space="preserve"> 어려운 적일수록 행동 패턴 다양화</w:t>
+      </w:r>
+    </w:p>
+    <w:p>
+      <w:pPr>
+        <w:pStyle w:val="a3"/>
+        <w:numPr>
+          <w:ilvl w:val="3"/>
+          <w:numId w:val="1"/>
+        </w:numPr>
+        <w:ind w:leftChars="0"/>
+        <w:rPr>
+          <w:szCs w:val="20"/>
+        </w:rPr>
+      </w:pPr>
+      <w:r>
+        <w:rPr>
+          <w:rFonts w:hint="eastAsia"/>
+          <w:szCs w:val="20"/>
+        </w:rPr>
+        <w:t>사운드에 반응</w:t>
+      </w:r>
+    </w:p>
+    <w:p>
+      <w:pPr>
+        <w:pStyle w:val="a3"/>
+        <w:numPr>
+          <w:ilvl w:val="3"/>
+          <w:numId w:val="1"/>
+        </w:numPr>
+        <w:ind w:leftChars="0"/>
+        <w:rPr>
+          <w:szCs w:val="20"/>
+        </w:rPr>
+      </w:pPr>
+      <w:r>
+        <w:rPr>
+          <w:rFonts w:hint="eastAsia"/>
+          <w:szCs w:val="20"/>
+        </w:rPr>
+        <w:t>엄폐물 사용</w:t>
+      </w:r>
+    </w:p>
+    <w:p>
+      <w:pPr>
+        <w:pStyle w:val="a3"/>
+        <w:numPr>
+          <w:ilvl w:val="3"/>
+          <w:numId w:val="1"/>
+        </w:numPr>
+        <w:ind w:leftChars="0"/>
+        <w:rPr>
+          <w:szCs w:val="20"/>
+        </w:rPr>
+      </w:pPr>
+      <w:r>
+        <w:rPr>
+          <w:rFonts w:hint="eastAsia"/>
+          <w:szCs w:val="20"/>
+        </w:rPr>
+        <w:t>체력 낮을 때 살짝 퇴각해서 어그로 핑퐁</w:t>
+      </w:r>
+    </w:p>
+    <w:p>
+      <w:pPr>
+        <w:pStyle w:val="a3"/>
+        <w:numPr>
+          <w:ilvl w:val="3"/>
+          <w:numId w:val="1"/>
+        </w:numPr>
+        <w:ind w:leftChars="0"/>
+        <w:rPr>
+          <w:szCs w:val="20"/>
+        </w:rPr>
+      </w:pPr>
     </w:p>
     <w:p>
       <w:pPr>
@@ -755,73 +1832,57 @@
           <w:rFonts w:hint="eastAsia"/>
           <w:szCs w:val="20"/>
         </w:rPr>
-        <w:t xml:space="preserve">전쟁 </w:t>
-      </w:r>
-      <w:proofErr w:type="gramStart"/>
-      <w:r>
-        <w:rPr>
-          <w:rFonts w:hint="eastAsia"/>
-          <w:szCs w:val="20"/>
-        </w:rPr>
-        <w:t xml:space="preserve">진행중 </w:t>
-      </w:r>
-      <w:r>
-        <w:rPr>
-          <w:szCs w:val="20"/>
-        </w:rPr>
-        <w:t>/</w:t>
-      </w:r>
-      <w:proofErr w:type="gramEnd"/>
+        <w:t xml:space="preserve">전쟁 진행중 </w:t>
+      </w:r>
+      <w:r>
+        <w:rPr>
+          <w:szCs w:val="20"/>
+        </w:rPr>
+        <w:t xml:space="preserve">/ </w:t>
+      </w:r>
+      <w:r>
+        <w:rPr>
+          <w:rFonts w:hint="eastAsia"/>
+          <w:szCs w:val="20"/>
+        </w:rPr>
+        <w:t>전쟁통에 마비된 워프 중계기 몰래 재활성해서 적 모성에 워프 폭탄 전송하는 것이 목표.</w:t>
+      </w:r>
+    </w:p>
+    <w:p>
+      <w:pPr>
+        <w:pStyle w:val="a3"/>
+        <w:numPr>
+          <w:ilvl w:val="2"/>
+          <w:numId w:val="1"/>
+        </w:numPr>
+        <w:ind w:leftChars="0"/>
+        <w:rPr>
+          <w:szCs w:val="20"/>
+        </w:rPr>
+      </w:pPr>
+      <w:r>
+        <w:rPr>
+          <w:rFonts w:hint="eastAsia"/>
+          <w:szCs w:val="20"/>
+        </w:rPr>
+        <w:t xml:space="preserve">2안 </w:t>
+      </w:r>
+      <w:r>
+        <w:rPr>
+          <w:szCs w:val="20"/>
+        </w:rPr>
+        <w:t>–</w:t>
+      </w:r>
       <w:r>
         <w:rPr>
           <w:szCs w:val="20"/>
         </w:rPr>
         <w:t xml:space="preserve"> </w:t>
       </w:r>
-      <w:r>
-        <w:rPr>
-          <w:rFonts w:hint="eastAsia"/>
-          <w:szCs w:val="20"/>
-        </w:rPr>
-        <w:t>전쟁통에 마비된 워프 중계기 몰래 재활성해서 적 모성에 워프 폭탄 전송하는 것이 목표.</w:t>
-      </w:r>
-    </w:p>
-    <w:p>
-      <w:pPr>
-        <w:pStyle w:val="a3"/>
-        <w:numPr>
-          <w:ilvl w:val="2"/>
-          <w:numId w:val="1"/>
-        </w:numPr>
-        <w:ind w:leftChars="0"/>
-        <w:rPr>
-          <w:szCs w:val="20"/>
-        </w:rPr>
-      </w:pPr>
-      <w:r>
-        <w:rPr>
-          <w:rFonts w:hint="eastAsia"/>
-          <w:szCs w:val="20"/>
-        </w:rPr>
-        <w:t xml:space="preserve">2안 </w:t>
-      </w:r>
-      <w:r>
-        <w:rPr>
-          <w:szCs w:val="20"/>
-        </w:rPr>
-        <w:t>–</w:t>
-      </w:r>
-      <w:r>
-        <w:rPr>
-          <w:szCs w:val="20"/>
-        </w:rPr>
-        <w:t xml:space="preserve"> </w:t>
-      </w:r>
-    </w:p>
-    <w:p>
-      <w:pPr>
-        <w:rPr>
-          <w:rFonts w:hint="eastAsia"/>
+    </w:p>
+    <w:p>
+      <w:pPr>
+        <w:rPr>
           <w:szCs w:val="20"/>
         </w:rPr>
       </w:pPr>
@@ -851,7 +1912,6 @@
     <w:p>
       <w:pPr>
         <w:rPr>
-          <w:rFonts w:hint="eastAsia"/>
           <w:b/>
           <w:bCs/>
           <w:szCs w:val="20"/>
@@ -961,6 +2021,7 @@
           <w:sz w:val="40"/>
           <w:szCs w:val="40"/>
         </w:rPr>
+        <w:lastRenderedPageBreak/>
         <w:t>레벨 디자인</w:t>
       </w:r>
     </w:p>
@@ -991,7 +2052,6 @@
         <w:pStyle w:val="a3"/>
         <w:ind w:leftChars="0" w:left="0"/>
         <w:rPr>
-          <w:rFonts w:hint="eastAsia"/>
           <w:b/>
           <w:bCs/>
           <w:szCs w:val="20"/>
@@ -1058,7 +2118,6 @@
     <w:p>
       <w:pPr>
         <w:rPr>
-          <w:rFonts w:hint="eastAsia"/>
           <w:b/>
           <w:bCs/>
           <w:szCs w:val="20"/>
@@ -1182,7 +2241,7 @@
         <w:rFonts w:ascii="Wingdings" w:hAnsi="Wingdings" w:hint="default"/>
       </w:rPr>
     </w:lvl>
-    <w:lvl w:ilvl="6" w:tplc="04090001" w:tentative="1">
+    <w:lvl w:ilvl="6" w:tplc="04090001">
       <w:start w:val="1"/>
       <w:numFmt w:val="bullet"/>
       <w:lvlText w:val=""/>
@@ -1971,7 +3030,7 @@
 </file>
 
 <file path=customXml/itemProps1.xml><?xml version="1.0" encoding="utf-8"?>
-<ds:datastoreItem xmlns:ds="http://schemas.openxmlformats.org/officeDocument/2006/customXml" ds:itemID="{47F6353F-69DB-4CCD-984D-001300F159B5}">
+<ds:datastoreItem xmlns:ds="http://schemas.openxmlformats.org/officeDocument/2006/customXml" ds:itemID="{683133DC-1B64-4AF1-AEAA-DF87E5AA459B}">
   <ds:schemaRefs>
     <ds:schemaRef ds:uri="http://schemas.openxmlformats.org/officeDocument/2006/bibliography"/>
   </ds:schemaRefs>

</xml_diff>

<commit_message>
201128 - 내용 추가
</commit_message>
<xml_diff>
--- a/임시 기획.docx
+++ b/임시 기획.docx
@@ -2148,7 +2148,6 @@
         </w:numPr>
         <w:ind w:leftChars="0"/>
         <w:rPr>
-          <w:rFonts w:hint="eastAsia"/>
           <w:szCs w:val="20"/>
         </w:rPr>
       </w:pPr>
@@ -2938,14 +2937,7 @@
           <w:rFonts w:hint="eastAsia"/>
           <w:szCs w:val="20"/>
         </w:rPr>
-        <w:t xml:space="preserve"> 희귀</w:t>
-      </w:r>
-      <w:r>
-        <w:rPr>
-          <w:rFonts w:hint="eastAsia"/>
-          <w:szCs w:val="20"/>
-        </w:rPr>
-        <w:t xml:space="preserve"> )</w:t>
+        <w:t xml:space="preserve"> 희귀 )</w:t>
       </w:r>
     </w:p>
     <w:p>
@@ -2977,7 +2969,6 @@
         </w:numPr>
         <w:ind w:leftChars="0"/>
         <w:rPr>
-          <w:rFonts w:hint="eastAsia"/>
           <w:szCs w:val="20"/>
         </w:rPr>
       </w:pPr>
@@ -2987,7 +2978,7 @@
           <w:rFonts w:hint="eastAsia"/>
           <w:szCs w:val="20"/>
         </w:rPr>
-        <w:t>저격형이면</w:t>
+        <w:t>저티어</w:t>
       </w:r>
       <w:proofErr w:type="spellEnd"/>
       <w:r>
@@ -2995,45 +2986,112 @@
           <w:rFonts w:hint="eastAsia"/>
           <w:szCs w:val="20"/>
         </w:rPr>
-        <w:t xml:space="preserve"> 데미지 높고 연사력</w:t>
-      </w:r>
-      <w:r>
-        <w:rPr>
-          <w:rFonts w:hint="eastAsia"/>
-          <w:szCs w:val="20"/>
-        </w:rPr>
-        <w:t>이</w:t>
-      </w:r>
-      <w:r>
-        <w:rPr>
-          <w:rFonts w:hint="eastAsia"/>
-          <w:szCs w:val="20"/>
-        </w:rPr>
-        <w:t xml:space="preserve"> 낮은</w:t>
-      </w:r>
-      <w:r>
-        <w:rPr>
-          <w:rFonts w:hint="eastAsia"/>
-          <w:szCs w:val="20"/>
-        </w:rPr>
-        <w:t xml:space="preserve"> </w:t>
-      </w:r>
-      <w:r>
-        <w:rPr>
-          <w:rFonts w:hint="eastAsia"/>
-          <w:szCs w:val="20"/>
-        </w:rPr>
-        <w:t>쪽으로 극대화</w:t>
-      </w:r>
-    </w:p>
-    <w:p>
-      <w:pPr>
+        <w:t xml:space="preserve"> 장비는 능력치 합 </w:t>
+      </w:r>
+      <w:r>
+        <w:rPr>
+          <w:szCs w:val="20"/>
+        </w:rPr>
+        <w:t>10,</w:t>
+      </w:r>
+      <w:r>
+        <w:rPr>
+          <w:rFonts w:hint="eastAsia"/>
+          <w:szCs w:val="20"/>
+        </w:rPr>
+        <w:t xml:space="preserve"> 능력치 분배가 </w:t>
+      </w:r>
+      <w:proofErr w:type="gramStart"/>
+      <w:r>
+        <w:rPr>
+          <w:szCs w:val="20"/>
+        </w:rPr>
+        <w:t>6 /</w:t>
+      </w:r>
+      <w:proofErr w:type="gramEnd"/>
+      <w:r>
+        <w:rPr>
+          <w:szCs w:val="20"/>
+        </w:rPr>
+        <w:t xml:space="preserve"> 4 </w:t>
+      </w:r>
+    </w:p>
+    <w:p>
+      <w:pPr>
+        <w:pStyle w:val="a3"/>
+        <w:numPr>
+          <w:ilvl w:val="3"/>
+          <w:numId w:val="1"/>
+        </w:numPr>
+        <w:ind w:leftChars="0"/>
         <w:rPr>
           <w:b/>
           <w:bCs/>
           <w:szCs w:val="20"/>
         </w:rPr>
       </w:pPr>
+      <w:proofErr w:type="spellStart"/>
+      <w:r>
+        <w:rPr>
+          <w:rFonts w:hint="eastAsia"/>
+          <w:szCs w:val="20"/>
+        </w:rPr>
+        <w:t>고티어</w:t>
+      </w:r>
+      <w:proofErr w:type="spellEnd"/>
+      <w:r>
+        <w:rPr>
+          <w:rFonts w:hint="eastAsia"/>
+          <w:szCs w:val="20"/>
+        </w:rPr>
+        <w:t xml:space="preserve"> 장비는 능력치 합 </w:t>
+      </w:r>
+      <w:r>
+        <w:rPr>
+          <w:szCs w:val="20"/>
+        </w:rPr>
+        <w:t xml:space="preserve">10+2 </w:t>
+      </w:r>
+      <w:r>
+        <w:rPr>
+          <w:rFonts w:hint="eastAsia"/>
+          <w:szCs w:val="20"/>
+        </w:rPr>
+        <w:t xml:space="preserve">에 </w:t>
+      </w:r>
+      <w:proofErr w:type="gramStart"/>
+      <w:r>
+        <w:rPr>
+          <w:szCs w:val="20"/>
+        </w:rPr>
+        <w:t>9 /</w:t>
+      </w:r>
+      <w:proofErr w:type="gramEnd"/>
+      <w:r>
+        <w:rPr>
+          <w:szCs w:val="20"/>
+        </w:rPr>
+        <w:t xml:space="preserve"> 3 </w:t>
+      </w:r>
+      <w:r>
+        <w:rPr>
+          <w:rFonts w:hint="eastAsia"/>
+          <w:szCs w:val="20"/>
+        </w:rPr>
+        <w:t>같은 식으로</w:t>
+      </w:r>
+    </w:p>
+    <w:p>
+      <w:pPr>
+        <w:rPr>
+          <w:rFonts w:hint="eastAsia"/>
+          <w:b/>
+          <w:bCs/>
+          <w:szCs w:val="20"/>
+        </w:rPr>
+      </w:pPr>
+      <w:bookmarkStart w:id="0" w:name="_GoBack"/>
+      <w:bookmarkEnd w:id="0"/>
     </w:p>
     <w:p>
       <w:pPr>
@@ -3099,8 +3157,6 @@
         </w:rPr>
         <w:t>적 레벨 증가</w:t>
       </w:r>
-      <w:bookmarkStart w:id="0" w:name="_GoBack"/>
-      <w:bookmarkEnd w:id="0"/>
     </w:p>
     <w:p>
       <w:pPr>
@@ -3119,6 +3175,7 @@
           <w:rFonts w:hint="eastAsia"/>
           <w:szCs w:val="20"/>
         </w:rPr>
+        <w:lastRenderedPageBreak/>
         <w:t xml:space="preserve">워프 수가 증가할수록 </w:t>
       </w:r>
       <w:r>
@@ -3193,7 +3250,6 @@
           <w:rFonts w:hint="eastAsia"/>
           <w:szCs w:val="20"/>
         </w:rPr>
-        <w:lastRenderedPageBreak/>
         <w:t xml:space="preserve">경계도가 어느정도 높아지면 적측에서 추적자 파견 </w:t>
       </w:r>
       <w:r>
@@ -3209,6 +3265,463 @@
         </w:rPr>
         <w:t>어려움)</w:t>
       </w:r>
+    </w:p>
+    <w:p>
+      <w:pPr>
+        <w:rPr>
+          <w:szCs w:val="20"/>
+        </w:rPr>
+      </w:pPr>
+    </w:p>
+    <w:p>
+      <w:pPr>
+        <w:rPr>
+          <w:szCs w:val="20"/>
+        </w:rPr>
+      </w:pPr>
+    </w:p>
+    <w:p>
+      <w:pPr>
+        <w:rPr>
+          <w:rFonts w:hint="eastAsia"/>
+          <w:szCs w:val="20"/>
+        </w:rPr>
+      </w:pPr>
+    </w:p>
+    <w:p>
+      <w:pPr>
+        <w:pStyle w:val="a3"/>
+        <w:numPr>
+          <w:ilvl w:val="0"/>
+          <w:numId w:val="1"/>
+        </w:numPr>
+        <w:ind w:leftChars="0"/>
+        <w:rPr>
+          <w:b/>
+          <w:bCs/>
+          <w:sz w:val="40"/>
+          <w:szCs w:val="40"/>
+        </w:rPr>
+      </w:pPr>
+      <w:r>
+        <w:rPr>
+          <w:rFonts w:hint="eastAsia"/>
+          <w:b/>
+          <w:bCs/>
+          <w:sz w:val="40"/>
+          <w:szCs w:val="40"/>
+        </w:rPr>
+        <w:t>클</w:t>
+      </w:r>
+      <w:r>
+        <w:rPr>
+          <w:rFonts w:hint="eastAsia"/>
+          <w:b/>
+          <w:bCs/>
+          <w:sz w:val="40"/>
+          <w:szCs w:val="40"/>
+        </w:rPr>
+        <w:t xml:space="preserve">래스 </w:t>
+      </w:r>
+      <w:r>
+        <w:rPr>
+          <w:rFonts w:hint="eastAsia"/>
+          <w:b/>
+          <w:bCs/>
+          <w:sz w:val="40"/>
+          <w:szCs w:val="40"/>
+        </w:rPr>
+        <w:t>화 해야 할 것들 정리</w:t>
+      </w:r>
+    </w:p>
+    <w:p>
+      <w:pPr>
+        <w:pStyle w:val="a3"/>
+        <w:numPr>
+          <w:ilvl w:val="1"/>
+          <w:numId w:val="1"/>
+        </w:numPr>
+        <w:ind w:leftChars="0"/>
+        <w:rPr>
+          <w:b/>
+          <w:bCs/>
+          <w:sz w:val="28"/>
+          <w:szCs w:val="28"/>
+        </w:rPr>
+      </w:pPr>
+      <w:r>
+        <w:rPr>
+          <w:rFonts w:hint="eastAsia"/>
+          <w:sz w:val="28"/>
+          <w:szCs w:val="28"/>
+        </w:rPr>
+        <w:t>게임 오브젝트</w:t>
+      </w:r>
+    </w:p>
+    <w:p>
+      <w:pPr>
+        <w:pStyle w:val="a3"/>
+        <w:numPr>
+          <w:ilvl w:val="2"/>
+          <w:numId w:val="1"/>
+        </w:numPr>
+        <w:ind w:leftChars="0"/>
+        <w:rPr>
+          <w:szCs w:val="20"/>
+        </w:rPr>
+      </w:pPr>
+      <w:proofErr w:type="spellStart"/>
+      <w:r>
+        <w:rPr>
+          <w:rFonts w:hint="eastAsia"/>
+          <w:szCs w:val="20"/>
+        </w:rPr>
+        <w:t>플레이어블</w:t>
+      </w:r>
+      <w:proofErr w:type="spellEnd"/>
+    </w:p>
+    <w:p>
+      <w:pPr>
+        <w:pStyle w:val="a3"/>
+        <w:numPr>
+          <w:ilvl w:val="3"/>
+          <w:numId w:val="1"/>
+        </w:numPr>
+        <w:ind w:leftChars="0"/>
+        <w:rPr>
+          <w:szCs w:val="20"/>
+        </w:rPr>
+      </w:pPr>
+      <w:r>
+        <w:rPr>
+          <w:rFonts w:hint="eastAsia"/>
+          <w:szCs w:val="20"/>
+        </w:rPr>
+        <w:t>캐릭터</w:t>
+      </w:r>
+    </w:p>
+    <w:p>
+      <w:pPr>
+        <w:pStyle w:val="a3"/>
+        <w:numPr>
+          <w:ilvl w:val="4"/>
+          <w:numId w:val="1"/>
+        </w:numPr>
+        <w:ind w:leftChars="0"/>
+        <w:rPr>
+          <w:szCs w:val="20"/>
+        </w:rPr>
+      </w:pPr>
+      <w:r>
+        <w:rPr>
+          <w:rFonts w:hint="eastAsia"/>
+          <w:szCs w:val="20"/>
+        </w:rPr>
+        <w:t>플레이어 캐릭터</w:t>
+      </w:r>
+    </w:p>
+    <w:p>
+      <w:pPr>
+        <w:pStyle w:val="a3"/>
+        <w:numPr>
+          <w:ilvl w:val="4"/>
+          <w:numId w:val="1"/>
+        </w:numPr>
+        <w:ind w:leftChars="0"/>
+        <w:rPr>
+          <w:szCs w:val="20"/>
+        </w:rPr>
+      </w:pPr>
+      <w:r>
+        <w:rPr>
+          <w:rFonts w:hint="eastAsia"/>
+          <w:szCs w:val="20"/>
+        </w:rPr>
+        <w:t>적 캐릭터</w:t>
+      </w:r>
+    </w:p>
+    <w:p>
+      <w:pPr>
+        <w:pStyle w:val="a3"/>
+        <w:numPr>
+          <w:ilvl w:val="4"/>
+          <w:numId w:val="1"/>
+        </w:numPr>
+        <w:ind w:leftChars="0"/>
+        <w:rPr>
+          <w:rFonts w:hint="eastAsia"/>
+          <w:szCs w:val="20"/>
+        </w:rPr>
+      </w:pPr>
+      <w:proofErr w:type="spellStart"/>
+      <w:r>
+        <w:rPr>
+          <w:rFonts w:hint="eastAsia"/>
+          <w:szCs w:val="20"/>
+        </w:rPr>
+        <w:t>소환물</w:t>
+      </w:r>
+      <w:proofErr w:type="spellEnd"/>
+    </w:p>
+    <w:p>
+      <w:pPr>
+        <w:pStyle w:val="a3"/>
+        <w:numPr>
+          <w:ilvl w:val="2"/>
+          <w:numId w:val="1"/>
+        </w:numPr>
+        <w:ind w:leftChars="0"/>
+        <w:rPr>
+          <w:szCs w:val="20"/>
+        </w:rPr>
+      </w:pPr>
+      <w:proofErr w:type="spellStart"/>
+      <w:r>
+        <w:rPr>
+          <w:rFonts w:hint="eastAsia"/>
+          <w:szCs w:val="20"/>
+        </w:rPr>
+        <w:t>언플레이어블</w:t>
+      </w:r>
+      <w:proofErr w:type="spellEnd"/>
+    </w:p>
+    <w:p>
+      <w:pPr>
+        <w:pStyle w:val="a3"/>
+        <w:numPr>
+          <w:ilvl w:val="3"/>
+          <w:numId w:val="1"/>
+        </w:numPr>
+        <w:ind w:leftChars="0"/>
+        <w:rPr>
+          <w:szCs w:val="20"/>
+        </w:rPr>
+      </w:pPr>
+      <w:r>
+        <w:rPr>
+          <w:rFonts w:hint="eastAsia"/>
+          <w:szCs w:val="20"/>
+        </w:rPr>
+        <w:t>아이템</w:t>
+      </w:r>
+    </w:p>
+    <w:p>
+      <w:pPr>
+        <w:pStyle w:val="a3"/>
+        <w:numPr>
+          <w:ilvl w:val="4"/>
+          <w:numId w:val="1"/>
+        </w:numPr>
+        <w:ind w:leftChars="0"/>
+        <w:rPr>
+          <w:szCs w:val="20"/>
+        </w:rPr>
+      </w:pPr>
+      <w:proofErr w:type="gramStart"/>
+      <w:r>
+        <w:rPr>
+          <w:rFonts w:hint="eastAsia"/>
+          <w:szCs w:val="20"/>
+        </w:rPr>
+        <w:t xml:space="preserve">장비 </w:t>
+      </w:r>
+      <w:r>
+        <w:rPr>
+          <w:szCs w:val="20"/>
+        </w:rPr>
+        <w:t>/</w:t>
+      </w:r>
+      <w:proofErr w:type="gramEnd"/>
+      <w:r>
+        <w:rPr>
+          <w:szCs w:val="20"/>
+        </w:rPr>
+        <w:t xml:space="preserve"> </w:t>
+      </w:r>
+      <w:r>
+        <w:rPr>
+          <w:rFonts w:hint="eastAsia"/>
+          <w:szCs w:val="20"/>
+        </w:rPr>
+        <w:t>탄약</w:t>
+      </w:r>
+      <w:r>
+        <w:rPr>
+          <w:rFonts w:hint="eastAsia"/>
+          <w:szCs w:val="20"/>
+        </w:rPr>
+        <w:t xml:space="preserve"> </w:t>
+      </w:r>
+      <w:r>
+        <w:rPr>
+          <w:szCs w:val="20"/>
+        </w:rPr>
+        <w:t xml:space="preserve">( </w:t>
+      </w:r>
+      <w:r>
+        <w:rPr>
+          <w:rFonts w:hint="eastAsia"/>
+          <w:szCs w:val="20"/>
+        </w:rPr>
+        <w:t xml:space="preserve">바닥에 뿌리거나 하는 것도 생각하여 </w:t>
+      </w:r>
+      <w:r>
+        <w:rPr>
+          <w:szCs w:val="20"/>
+        </w:rPr>
+        <w:t>)</w:t>
+      </w:r>
+    </w:p>
+    <w:p>
+      <w:pPr>
+        <w:pStyle w:val="a3"/>
+        <w:numPr>
+          <w:ilvl w:val="4"/>
+          <w:numId w:val="1"/>
+        </w:numPr>
+        <w:ind w:leftChars="0"/>
+        <w:rPr>
+          <w:szCs w:val="20"/>
+        </w:rPr>
+      </w:pPr>
+      <w:r>
+        <w:rPr>
+          <w:rFonts w:hint="eastAsia"/>
+          <w:szCs w:val="20"/>
+        </w:rPr>
+        <w:t>미션 용 오브젝트</w:t>
+      </w:r>
+    </w:p>
+    <w:p>
+      <w:pPr>
+        <w:pStyle w:val="a3"/>
+        <w:numPr>
+          <w:ilvl w:val="3"/>
+          <w:numId w:val="1"/>
+        </w:numPr>
+        <w:ind w:leftChars="0"/>
+        <w:rPr>
+          <w:rFonts w:hint="eastAsia"/>
+          <w:szCs w:val="20"/>
+        </w:rPr>
+      </w:pPr>
+      <w:r>
+        <w:rPr>
+          <w:rFonts w:hint="eastAsia"/>
+          <w:szCs w:val="20"/>
+        </w:rPr>
+        <w:t>투사체</w:t>
+      </w:r>
+    </w:p>
+    <w:p>
+      <w:pPr>
+        <w:pStyle w:val="a3"/>
+        <w:numPr>
+          <w:ilvl w:val="1"/>
+          <w:numId w:val="1"/>
+        </w:numPr>
+        <w:ind w:leftChars="0"/>
+        <w:rPr>
+          <w:sz w:val="28"/>
+          <w:szCs w:val="28"/>
+        </w:rPr>
+      </w:pPr>
+      <w:r>
+        <w:rPr>
+          <w:rFonts w:hint="eastAsia"/>
+          <w:sz w:val="28"/>
+          <w:szCs w:val="28"/>
+        </w:rPr>
+        <w:t>데이터</w:t>
+      </w:r>
+    </w:p>
+    <w:p>
+      <w:pPr>
+        <w:pStyle w:val="a3"/>
+        <w:numPr>
+          <w:ilvl w:val="2"/>
+          <w:numId w:val="1"/>
+        </w:numPr>
+        <w:ind w:leftChars="0"/>
+        <w:rPr>
+          <w:szCs w:val="20"/>
+        </w:rPr>
+      </w:pPr>
+      <w:r>
+        <w:rPr>
+          <w:rFonts w:hint="eastAsia"/>
+          <w:szCs w:val="20"/>
+        </w:rPr>
+        <w:t xml:space="preserve">캐릭터 </w:t>
+      </w:r>
+      <w:proofErr w:type="spellStart"/>
+      <w:r>
+        <w:rPr>
+          <w:rFonts w:hint="eastAsia"/>
+          <w:szCs w:val="20"/>
+        </w:rPr>
+        <w:t>스탯</w:t>
+      </w:r>
+      <w:proofErr w:type="spellEnd"/>
+    </w:p>
+    <w:p>
+      <w:pPr>
+        <w:pStyle w:val="a3"/>
+        <w:numPr>
+          <w:ilvl w:val="3"/>
+          <w:numId w:val="1"/>
+        </w:numPr>
+        <w:ind w:leftChars="0"/>
+        <w:rPr>
+          <w:szCs w:val="20"/>
+        </w:rPr>
+      </w:pPr>
+      <w:r>
+        <w:rPr>
+          <w:rFonts w:hint="eastAsia"/>
+          <w:szCs w:val="20"/>
+        </w:rPr>
+        <w:t>데미지 계열</w:t>
+      </w:r>
+    </w:p>
+    <w:p>
+      <w:pPr>
+        <w:pStyle w:val="a3"/>
+        <w:numPr>
+          <w:ilvl w:val="3"/>
+          <w:numId w:val="1"/>
+        </w:numPr>
+        <w:ind w:leftChars="0"/>
+        <w:rPr>
+          <w:rFonts w:hint="eastAsia"/>
+          <w:szCs w:val="20"/>
+        </w:rPr>
+      </w:pPr>
+    </w:p>
+    <w:p>
+      <w:pPr>
+        <w:pStyle w:val="a3"/>
+        <w:numPr>
+          <w:ilvl w:val="1"/>
+          <w:numId w:val="1"/>
+        </w:numPr>
+        <w:ind w:leftChars="0"/>
+        <w:rPr>
+          <w:sz w:val="28"/>
+          <w:szCs w:val="28"/>
+        </w:rPr>
+      </w:pPr>
+    </w:p>
+    <w:p>
+      <w:pPr>
+        <w:pStyle w:val="a3"/>
+        <w:ind w:leftChars="0" w:left="760"/>
+        <w:rPr>
+          <w:rFonts w:hint="eastAsia"/>
+          <w:sz w:val="28"/>
+          <w:szCs w:val="28"/>
+        </w:rPr>
+      </w:pPr>
     </w:p>
     <w:p>
       <w:pPr>
@@ -4100,7 +4613,7 @@
 </file>
 
 <file path=customXml/itemProps1.xml><?xml version="1.0" encoding="utf-8"?>
-<ds:datastoreItem xmlns:ds="http://schemas.openxmlformats.org/officeDocument/2006/customXml" ds:itemID="{DEAB0417-F5AD-4923-807B-6EC0ED161B08}">
+<ds:datastoreItem xmlns:ds="http://schemas.openxmlformats.org/officeDocument/2006/customXml" ds:itemID="{2592005E-1AE5-49F9-8C7E-CE875550CFF0}">
   <ds:schemaRefs>
     <ds:schemaRef ds:uri="http://schemas.openxmlformats.org/officeDocument/2006/bibliography"/>
   </ds:schemaRefs>

</xml_diff>